<commit_message>
Update lab by Ruban
</commit_message>
<xml_diff>
--- a/Production Organization Economics/Course 4/Semester 2/Labs/Ruban/Reports/Lab 5.docx
+++ b/Production Organization Economics/Course 4/Semester 2/Labs/Ruban/Reports/Lab 5.docx
@@ -206,10 +206,10 @@
             <v:path o:extrusionok="f" gradientshapeok="t" o:connecttype="rect"/>
             <o:lock v:ext="edit" aspectratio="t"/>
           </v:shapetype>
-          <v:shape id="_x0000_i1031" type="#_x0000_t75" style="width:112.2pt;height:23.4pt" o:ole="">
+          <v:shape id="_x0000_i1025" type="#_x0000_t75" style="width:112.2pt;height:23.4pt" o:ole="">
             <v:imagedata r:id="rId5" o:title=""/>
           </v:shape>
-          <o:OLEObject Type="Embed" ProgID="Equation.3" ShapeID="_x0000_i1031" DrawAspect="Content" ObjectID="_1647777405" r:id="rId6"/>
+          <o:OLEObject Type="Embed" ProgID="Equation.3" ShapeID="_x0000_i1025" DrawAspect="Content" ObjectID="_1647943637" r:id="rId6"/>
         </w:object>
       </w:r>
       <w:r>
@@ -309,10 +309,10 @@
           <w:szCs w:val="28"/>
         </w:rPr>
         <w:object w:dxaOrig="1515" w:dyaOrig="465">
-          <v:shape id="_x0000_i1032" type="#_x0000_t75" style="width:75.6pt;height:23.4pt" o:ole="">
+          <v:shape id="_x0000_i1026" type="#_x0000_t75" style="width:75.6pt;height:23.4pt" o:ole="">
             <v:imagedata r:id="rId7" o:title=""/>
           </v:shape>
-          <o:OLEObject Type="Embed" ProgID="Equation.3" ShapeID="_x0000_i1032" DrawAspect="Content" ObjectID="_1647777406" r:id="rId8"/>
+          <o:OLEObject Type="Embed" ProgID="Equation.3" ShapeID="_x0000_i1026" DrawAspect="Content" ObjectID="_1647943638" r:id="rId8"/>
         </w:object>
       </w:r>
       <w:r>
@@ -404,10 +404,10 @@
           <w:lang w:val="en-US"/>
         </w:rPr>
         <w:object w:dxaOrig="1480" w:dyaOrig="300">
-          <v:shape id="_x0000_i1033" type="#_x0000_t75" style="width:73.8pt;height:15pt" o:ole="">
+          <v:shape id="_x0000_i1027" type="#_x0000_t75" style="width:73.8pt;height:15pt" o:ole="">
             <v:imagedata r:id="rId9" o:title=""/>
           </v:shape>
-          <o:OLEObject Type="Embed" ProgID="Equation.DSMT4" ShapeID="_x0000_i1033" DrawAspect="Content" ObjectID="_1647777407" r:id="rId10"/>
+          <o:OLEObject Type="Embed" ProgID="Equation.DSMT4" ShapeID="_x0000_i1027" DrawAspect="Content" ObjectID="_1647943639" r:id="rId10"/>
         </w:object>
       </w:r>
       <w:r>
@@ -519,10 +519,10 @@
           <w:szCs w:val="28"/>
         </w:rPr>
         <w:object w:dxaOrig="1900" w:dyaOrig="300">
-          <v:shape id="_x0000_i1034" type="#_x0000_t75" style="width:95.4pt;height:15pt" o:ole="">
+          <v:shape id="_x0000_i1028" type="#_x0000_t75" style="width:95.4pt;height:15pt" o:ole="">
             <v:imagedata r:id="rId11" o:title=""/>
           </v:shape>
-          <o:OLEObject Type="Embed" ProgID="Equation.DSMT4" ShapeID="_x0000_i1034" DrawAspect="Content" ObjectID="_1647777408" r:id="rId12"/>
+          <o:OLEObject Type="Embed" ProgID="Equation.DSMT4" ShapeID="_x0000_i1028" DrawAspect="Content" ObjectID="_1647943640" r:id="rId12"/>
         </w:object>
       </w:r>
       <w:r>
@@ -1174,25 +1174,7 @@
           <w:sz w:val="28"/>
           <w:szCs w:val="28"/>
         </w:rPr>
-        <w:t xml:space="preserve"> 2</w:t>
-      </w:r>
-      <w:proofErr w:type="gramStart"/>
-      <w:r>
-        <w:rPr>
-          <w:color w:val="000000"/>
-          <w:sz w:val="28"/>
-          <w:szCs w:val="28"/>
-        </w:rPr>
-        <w:t>,5</w:t>
-      </w:r>
-      <w:proofErr w:type="gramEnd"/>
-      <w:r>
-        <w:rPr>
-          <w:color w:val="000000"/>
-          <w:sz w:val="28"/>
-          <w:szCs w:val="28"/>
-        </w:rPr>
-        <w:t xml:space="preserve">* </w:t>
+        <w:t xml:space="preserve"> 2,5* </w:t>
       </w:r>
       <w:r>
         <w:rPr>
@@ -1209,16 +1191,18 @@
           <w:szCs w:val="28"/>
           <w:vertAlign w:val="superscript"/>
         </w:rPr>
-        <w:t>0,35</w:t>
-      </w:r>
-      <w:r>
-        <w:rPr>
-          <w:color w:val="000000"/>
-          <w:sz w:val="28"/>
-          <w:szCs w:val="28"/>
-        </w:rPr>
-        <w:t>= 8.88</w:t>
-      </w:r>
+        <w:t>0,32</w:t>
+      </w:r>
+      <w:r>
+        <w:rPr>
+          <w:color w:val="000000"/>
+          <w:sz w:val="28"/>
+          <w:szCs w:val="28"/>
+        </w:rPr>
+        <w:t>= 7.97</w:t>
+      </w:r>
+      <w:bookmarkStart w:id="0" w:name="_GoBack"/>
+      <w:bookmarkEnd w:id="0"/>
       <w:r>
         <w:rPr>
           <w:color w:val="000000"/>
@@ -1318,7 +1302,6 @@
           <w:color w:val="000000"/>
           <w:sz w:val="28"/>
           <w:szCs w:val="28"/>
-          <w:lang w:val="en-US"/>
         </w:rPr>
         <w:t>118</w:t>
       </w:r>
@@ -3099,7 +3082,6 @@
         <w:rPr>
           <w:sz w:val="28"/>
           <w:szCs w:val="28"/>
-          <w:lang w:val="en-US"/>
         </w:rPr>
         <w:t>32</w:t>
       </w:r>
@@ -3488,7 +3470,7 @@
           <w:rFonts w:ascii="Times New Roman" w:hAnsi="Times New Roman" w:cs="Times New Roman"/>
           <w:sz w:val="28"/>
           <w:szCs w:val="28"/>
-          <w:lang w:val="en-US"/>
+          <w:lang w:val="ru-RU"/>
         </w:rPr>
         <w:t>473,51</w:t>
       </w:r>
@@ -3708,8 +3690,6 @@
           <w:lang w:val="en-US"/>
         </w:rPr>
       </w:pPr>
-      <w:bookmarkStart w:id="0" w:name="_GoBack"/>
-      <w:bookmarkEnd w:id="0"/>
     </w:p>
     <w:sectPr>
       <w:pgSz w:w="11906" w:h="16838"/>

</xml_diff>